<commit_message>
docs(readme) I created the test document.
</commit_message>
<xml_diff>
--- a/Documentação/Requisitos/V1.0.2/Documento de Requisitos V1.0.2.docx
+++ b/Documentação/Requisitos/V1.0.2/Documento de Requisitos V1.0.2.docx
@@ -3930,12 +3930,20 @@
                     </w:rPr>
                     <w:t>O usuário poderá importar extratos bancários em formato OFX. Para isso, selecionará e enviará o arquivo, que será processado pelo sistema. O sistema realizará a leitura e registro das transações como receitas e despesas, validará o arquivo, identificará erros, detectará transações duplicadas e tentará associar automaticamente as movimentações a categorias.</w:t>
                   </w:r>
+                </w:p>
+                <w:p>
+                  <w:pPr>
+                    <w:jc w:val="both"/>
+                    <w:rPr>
+                      <w:rFonts w:ascii="Times New Roman" w:eastAsia="Times New Roman" w:hAnsi="Times New Roman" w:cs="Times New Roman"/>
+                      <w:sz w:val="24"/>
+                    </w:rPr>
+                  </w:pPr>
                   <w:r>
                     <w:rPr>
                       <w:rFonts w:ascii="Times New Roman" w:eastAsia="Times New Roman" w:hAnsi="Times New Roman" w:cs="Times New Roman"/>
                       <w:sz w:val="24"/>
                     </w:rPr>
-                    <w:br/>
                     <w:t xml:space="preserve">Ao final, o usuário será notificado sobre o sucesso da importação e poderá visualizar os </w:t>
                   </w:r>
                   <w:r>
@@ -4579,7 +4587,15 @@
                 <w:b/>
                 <w:sz w:val="24"/>
               </w:rPr>
-              <w:t>RF04</w:t>
+              <w:t>RF0</w:t>
+            </w:r>
+            <w:r>
+              <w:rPr>
+                <w:rFonts w:ascii="Times New Roman" w:eastAsia="Times New Roman" w:hAnsi="Times New Roman" w:cs="Times New Roman"/>
+                <w:b/>
+                <w:sz w:val="24"/>
+              </w:rPr>
+              <w:t>3</w:t>
             </w:r>
             <w:r>
               <w:rPr>
@@ -5341,7 +5357,7 @@
                 <w:b/>
                 <w:sz w:val="24"/>
               </w:rPr>
-              <w:t>5</w:t>
+              <w:t>4</w:t>
             </w:r>
             <w:r>
               <w:rPr>
@@ -5473,7 +5489,7 @@
               <w:spacing w:line="238" w:lineRule="auto"/>
               <w:jc w:val="both"/>
               <w:rPr>
-                <w:rFonts w:ascii="Times New Roman" w:hAnsi="Times New Roman" w:cs="Times New Roman"/>
+                <w:rFonts w:ascii="Times New Roman" w:eastAsia="Times New Roman" w:hAnsi="Times New Roman" w:cs="Times New Roman"/>
                 <w:sz w:val="24"/>
               </w:rPr>
             </w:pPr>
@@ -5505,12 +5521,21 @@
               </w:rPr>
               <w:t>O sistema oferecerá controle específico para despesas recorrentes (fixas) e ocasionais (variáveis), bem como para receitas periódicas.</w:t>
             </w:r>
-            <w:r>
-              <w:rPr>
-                <w:rFonts w:ascii="Times New Roman" w:eastAsia="Times New Roman" w:hAnsi="Times New Roman" w:cs="Times New Roman"/>
-                <w:sz w:val="24"/>
-              </w:rPr>
-              <w:br/>
+          </w:p>
+          <w:p>
+            <w:pPr>
+              <w:spacing w:line="238" w:lineRule="auto"/>
+              <w:jc w:val="both"/>
+              <w:rPr>
+                <w:rFonts w:ascii="Times New Roman" w:eastAsia="Times New Roman" w:hAnsi="Times New Roman" w:cs="Times New Roman"/>
+                <w:sz w:val="24"/>
+              </w:rPr>
+            </w:pPr>
+            <w:r>
+              <w:rPr>
+                <w:rFonts w:ascii="Times New Roman" w:eastAsia="Times New Roman" w:hAnsi="Times New Roman" w:cs="Times New Roman"/>
+                <w:sz w:val="24"/>
+              </w:rPr>
               <w:t>Também será possível editar e excluir lançamentos existentes. Após cada registro ou alteração, o sistema apresentará confirmações visuais ou textuais.</w:t>
             </w:r>
             <w:r>
@@ -5700,8 +5725,6 @@
             <w:r>
               <w:rPr>
                 <w:rFonts w:ascii="Times New Roman" w:eastAsia="Times New Roman" w:hAnsi="Times New Roman" w:cs="Times New Roman"/>
-                <w:i/>
-                <w:iCs/>
                 <w:sz w:val="24"/>
               </w:rPr>
               <w:t>(Usuário final do sistema de gestão financeira pessoal).</w:t>
@@ -5932,7 +5955,7 @@
               <w:jc w:val="both"/>
               <w:rPr>
                 <w:rFonts w:ascii="Times New Roman" w:eastAsia="Times New Roman" w:hAnsi="Times New Roman" w:cs="Times New Roman"/>
-                <w:i/>
+                <w:iCs/>
                 <w:color w:val="auto"/>
                 <w:sz w:val="24"/>
               </w:rPr>
@@ -5949,7 +5972,7 @@
             <w:r>
               <w:rPr>
                 <w:rFonts w:ascii="Times New Roman" w:eastAsia="Times New Roman" w:hAnsi="Times New Roman" w:cs="Times New Roman"/>
-                <w:i/>
+                <w:iCs/>
                 <w:color w:val="auto"/>
                 <w:sz w:val="24"/>
               </w:rPr>
@@ -6229,7 +6252,7 @@
                 <w:b/>
                 <w:sz w:val="24"/>
               </w:rPr>
-              <w:t>6</w:t>
+              <w:t>5</w:t>
             </w:r>
             <w:r>
               <w:rPr>
@@ -6512,8 +6535,6 @@
             <w:r>
               <w:rPr>
                 <w:rFonts w:ascii="Times New Roman" w:eastAsia="Times New Roman" w:hAnsi="Times New Roman" w:cs="Times New Roman"/>
-                <w:i/>
-                <w:iCs/>
                 <w:sz w:val="24"/>
               </w:rPr>
               <w:t>(Usuário final do sistema de gestão financeira pessoal).</w:t>
@@ -6681,7 +6702,7 @@
               <w:jc w:val="both"/>
               <w:rPr>
                 <w:rFonts w:ascii="Times New Roman" w:eastAsia="Times New Roman" w:hAnsi="Times New Roman" w:cs="Times New Roman"/>
-                <w:i/>
+                <w:iCs/>
                 <w:color w:val="auto"/>
                 <w:sz w:val="24"/>
               </w:rPr>
@@ -6689,7 +6710,7 @@
             <w:r>
               <w:rPr>
                 <w:rFonts w:ascii="Times New Roman" w:eastAsia="Times New Roman" w:hAnsi="Times New Roman" w:cs="Times New Roman"/>
-                <w:i/>
+                <w:iCs/>
                 <w:color w:val="auto"/>
                 <w:sz w:val="24"/>
               </w:rPr>
@@ -6698,7 +6719,7 @@
             <w:r>
               <w:rPr>
                 <w:rFonts w:ascii="Times New Roman" w:eastAsia="Times New Roman" w:hAnsi="Times New Roman" w:cs="Times New Roman"/>
-                <w:i/>
+                <w:iCs/>
                 <w:color w:val="auto"/>
                 <w:sz w:val="24"/>
               </w:rPr>
@@ -6908,7 +6929,7 @@
                 <w:b/>
                 <w:sz w:val="24"/>
               </w:rPr>
-              <w:t>7</w:t>
+              <w:t>6</w:t>
             </w:r>
             <w:r>
               <w:rPr>
@@ -7037,14 +7058,80 @@
                 <w:rFonts w:ascii="Times New Roman" w:eastAsia="Times New Roman" w:hAnsi="Times New Roman" w:cs="Times New Roman"/>
                 <w:sz w:val="24"/>
               </w:rPr>
-              <w:t>O usuário poderá realizar o cadastro de uma conta no sistema. Para isso, deverá preencher os campos obrigatórios, como nome completo, endereço de e-mail válido e uma senha segura.</w:t>
-            </w:r>
-            <w:r>
-              <w:rPr>
-                <w:rFonts w:ascii="Times New Roman" w:eastAsia="Times New Roman" w:hAnsi="Times New Roman" w:cs="Times New Roman"/>
-                <w:sz w:val="24"/>
-              </w:rPr>
-              <w:br/>
+              <w:t xml:space="preserve">O usuário poderá realizar o cadastro de uma conta no sistema. Para isso, deverá preencher os campos obrigatórios, como nome completo, endereço de e-mail </w:t>
+            </w:r>
+            <w:r>
+              <w:rPr>
+                <w:rFonts w:ascii="Times New Roman" w:eastAsia="Times New Roman" w:hAnsi="Times New Roman" w:cs="Times New Roman"/>
+                <w:sz w:val="24"/>
+              </w:rPr>
+              <w:t>válido</w:t>
+            </w:r>
+            <w:r>
+              <w:rPr>
+                <w:rFonts w:ascii="Times New Roman" w:eastAsia="Times New Roman" w:hAnsi="Times New Roman" w:cs="Times New Roman"/>
+                <w:sz w:val="24"/>
+              </w:rPr>
+              <w:t>,</w:t>
+            </w:r>
+            <w:r>
+              <w:rPr>
+                <w:rFonts w:ascii="Times New Roman" w:eastAsia="Times New Roman" w:hAnsi="Times New Roman" w:cs="Times New Roman"/>
+                <w:sz w:val="24"/>
+              </w:rPr>
+              <w:t xml:space="preserve"> uma</w:t>
+            </w:r>
+            <w:r>
+              <w:rPr>
+                <w:rFonts w:ascii="Times New Roman" w:eastAsia="Times New Roman" w:hAnsi="Times New Roman" w:cs="Times New Roman"/>
+                <w:sz w:val="24"/>
+              </w:rPr>
+              <w:t xml:space="preserve"> senha segura</w:t>
+            </w:r>
+            <w:r>
+              <w:rPr>
+                <w:rFonts w:ascii="Times New Roman" w:eastAsia="Times New Roman" w:hAnsi="Times New Roman" w:cs="Times New Roman"/>
+                <w:sz w:val="24"/>
+              </w:rPr>
+              <w:t xml:space="preserve">, um </w:t>
+            </w:r>
+            <w:proofErr w:type="spellStart"/>
+            <w:r>
+              <w:rPr>
+                <w:rFonts w:ascii="Times New Roman" w:eastAsia="Times New Roman" w:hAnsi="Times New Roman" w:cs="Times New Roman"/>
+                <w:sz w:val="24"/>
+              </w:rPr>
+              <w:t>cpf</w:t>
+            </w:r>
+            <w:proofErr w:type="spellEnd"/>
+            <w:r>
+              <w:rPr>
+                <w:rFonts w:ascii="Times New Roman" w:eastAsia="Times New Roman" w:hAnsi="Times New Roman" w:cs="Times New Roman"/>
+                <w:sz w:val="24"/>
+              </w:rPr>
+              <w:t xml:space="preserve"> valido e um número de telefone</w:t>
+            </w:r>
+            <w:r>
+              <w:rPr>
+                <w:rFonts w:ascii="Times New Roman" w:eastAsia="Times New Roman" w:hAnsi="Times New Roman" w:cs="Times New Roman"/>
+                <w:sz w:val="24"/>
+              </w:rPr>
+              <w:t>.</w:t>
+            </w:r>
+          </w:p>
+          <w:p>
+            <w:pPr>
+              <w:jc w:val="both"/>
+              <w:rPr>
+                <w:rFonts w:ascii="Times New Roman" w:eastAsia="Times New Roman" w:hAnsi="Times New Roman" w:cs="Times New Roman"/>
+                <w:sz w:val="24"/>
+              </w:rPr>
+            </w:pPr>
+            <w:r>
+              <w:rPr>
+                <w:rFonts w:ascii="Times New Roman" w:eastAsia="Times New Roman" w:hAnsi="Times New Roman" w:cs="Times New Roman"/>
+                <w:sz w:val="24"/>
+              </w:rPr>
               <w:t>O sistema solicitará também que o usuário leia e aceite os Termos de Uso e a Política de Privacidade.</w:t>
             </w:r>
             <w:r>
@@ -7191,8 +7278,6 @@
             <w:r>
               <w:rPr>
                 <w:rFonts w:ascii="Times New Roman" w:eastAsia="Times New Roman" w:hAnsi="Times New Roman" w:cs="Times New Roman"/>
-                <w:i/>
-                <w:iCs/>
                 <w:sz w:val="24"/>
               </w:rPr>
               <w:t>(Usuário final do sistema de gestão financeira pessoal).</w:t>
@@ -7381,7 +7466,7 @@
               <w:jc w:val="both"/>
               <w:rPr>
                 <w:rFonts w:ascii="Times New Roman" w:eastAsia="Times New Roman" w:hAnsi="Times New Roman" w:cs="Times New Roman"/>
-                <w:i/>
+                <w:iCs/>
                 <w:color w:val="auto"/>
                 <w:sz w:val="24"/>
               </w:rPr>
@@ -7389,7 +7474,7 @@
             <w:r>
               <w:rPr>
                 <w:rFonts w:ascii="Times New Roman" w:eastAsia="Times New Roman" w:hAnsi="Times New Roman" w:cs="Times New Roman"/>
-                <w:i/>
+                <w:iCs/>
                 <w:color w:val="auto"/>
                 <w:sz w:val="24"/>
               </w:rPr>
@@ -7548,7 +7633,7 @@
                 <w:b/>
                 <w:sz w:val="24"/>
               </w:rPr>
-              <w:t>8</w:t>
+              <w:t>7</w:t>
             </w:r>
             <w:r>
               <w:rPr>
@@ -7781,16 +7866,7 @@
                 <w:rFonts w:ascii="Times New Roman" w:eastAsia="Times New Roman" w:hAnsi="Times New Roman" w:cs="Times New Roman"/>
                 <w:sz w:val="24"/>
               </w:rPr>
-              <w:t xml:space="preserve">    Solicitação do cliente </w:t>
-            </w:r>
-            <w:r>
-              <w:rPr>
-                <w:rFonts w:ascii="Times New Roman" w:eastAsia="Times New Roman" w:hAnsi="Times New Roman" w:cs="Times New Roman"/>
-                <w:i/>
-                <w:iCs/>
-                <w:sz w:val="24"/>
-              </w:rPr>
-              <w:t>(Usuário final do sistema de gestão financeira pessoal).</w:t>
+              <w:t xml:space="preserve">    Solicitação do cliente (Usuário final do sistema de gestão financeira pessoal).</w:t>
             </w:r>
           </w:p>
           <w:p>
@@ -7984,7 +8060,7 @@
             <w:r>
               <w:rPr>
                 <w:rFonts w:ascii="Times New Roman" w:eastAsia="Times New Roman" w:hAnsi="Times New Roman" w:cs="Times New Roman"/>
-                <w:i/>
+                <w:iCs/>
                 <w:color w:val="auto"/>
                 <w:sz w:val="24"/>
               </w:rPr>
@@ -8208,7 +8284,15 @@
                 <w:b/>
                 <w:sz w:val="24"/>
               </w:rPr>
-              <w:t xml:space="preserve">9 - </w:t>
+              <w:t>8</w:t>
+            </w:r>
+            <w:r>
+              <w:rPr>
+                <w:rFonts w:ascii="Times New Roman" w:eastAsia="Times New Roman" w:hAnsi="Times New Roman" w:cs="Times New Roman"/>
+                <w:b/>
+                <w:sz w:val="24"/>
+              </w:rPr>
+              <w:t xml:space="preserve"> - </w:t>
             </w:r>
             <w:r>
               <w:rPr>
@@ -8431,8 +8515,6 @@
             <w:r>
               <w:rPr>
                 <w:rFonts w:ascii="Times New Roman" w:eastAsia="Times New Roman" w:hAnsi="Times New Roman" w:cs="Times New Roman"/>
-                <w:i/>
-                <w:iCs/>
                 <w:sz w:val="24"/>
               </w:rPr>
               <w:t>(Usuário final do sistema de gestão financeira pessoal).</w:t>
@@ -8621,7 +8703,7 @@
               <w:jc w:val="both"/>
               <w:rPr>
                 <w:rFonts w:ascii="Times New Roman" w:eastAsia="Times New Roman" w:hAnsi="Times New Roman" w:cs="Times New Roman"/>
-                <w:i/>
+                <w:iCs/>
                 <w:color w:val="auto"/>
                 <w:sz w:val="24"/>
               </w:rPr>
@@ -8629,7 +8711,7 @@
             <w:r>
               <w:rPr>
                 <w:rFonts w:ascii="Times New Roman" w:eastAsia="Times New Roman" w:hAnsi="Times New Roman" w:cs="Times New Roman"/>
-                <w:i/>
+                <w:iCs/>
                 <w:color w:val="auto"/>
                 <w:sz w:val="24"/>
               </w:rPr>
@@ -8865,7 +8947,7 @@
                 <w:b/>
                 <w:sz w:val="24"/>
               </w:rPr>
-              <w:t>10</w:t>
+              <w:t>09</w:t>
             </w:r>
             <w:r>
               <w:rPr>
@@ -8873,15 +8955,126 @@
                 <w:b/>
                 <w:sz w:val="24"/>
               </w:rPr>
+              <w:t xml:space="preserve"> – Sistema de notificação </w:t>
+            </w:r>
+          </w:p>
+          <w:p>
+            <w:pPr>
+              <w:jc w:val="both"/>
+              <w:rPr>
+                <w:rFonts w:ascii="Times New Roman" w:hAnsi="Times New Roman" w:cs="Times New Roman"/>
+                <w:sz w:val="24"/>
+              </w:rPr>
+            </w:pPr>
+            <w:r>
+              <w:rPr>
+                <w:rFonts w:ascii="Times New Roman" w:eastAsia="Times New Roman" w:hAnsi="Times New Roman" w:cs="Times New Roman"/>
+                <w:b/>
+                <w:sz w:val="24"/>
+              </w:rPr>
+              <w:t>Prioridade</w:t>
+            </w:r>
+            <w:r>
+              <w:rPr>
+                <w:rFonts w:ascii="Times New Roman" w:eastAsia="Times New Roman" w:hAnsi="Times New Roman" w:cs="Times New Roman"/>
+                <w:sz w:val="24"/>
+              </w:rPr>
+              <w:t xml:space="preserve">: </w:t>
+            </w:r>
+            <w:r>
+              <w:rPr>
+                <w:rFonts w:ascii="Times New Roman" w:eastAsia="Times New Roman" w:hAnsi="Times New Roman" w:cs="Times New Roman"/>
+                <w:sz w:val="24"/>
+              </w:rPr>
+              <w:t>Média</w:t>
+            </w:r>
+            <w:r>
+              <w:rPr>
+                <w:rFonts w:ascii="Times New Roman" w:eastAsia="Times New Roman" w:hAnsi="Times New Roman" w:cs="Times New Roman"/>
+                <w:sz w:val="24"/>
+              </w:rPr>
               <w:t xml:space="preserve"> </w:t>
             </w:r>
+          </w:p>
+          <w:p>
+            <w:pPr>
+              <w:jc w:val="both"/>
+              <w:rPr>
+                <w:rFonts w:ascii="Times New Roman" w:hAnsi="Times New Roman" w:cs="Times New Roman"/>
+                <w:sz w:val="24"/>
+              </w:rPr>
+            </w:pPr>
+            <w:r>
+              <w:rPr>
+                <w:rFonts w:ascii="Times New Roman" w:eastAsia="Times New Roman" w:hAnsi="Times New Roman" w:cs="Times New Roman"/>
+                <w:sz w:val="24"/>
+              </w:rPr>
+              <w:t xml:space="preserve"> </w:t>
+            </w:r>
+          </w:p>
+          <w:p>
+            <w:pPr>
+              <w:jc w:val="both"/>
+              <w:rPr>
+                <w:rFonts w:ascii="Times New Roman" w:hAnsi="Times New Roman" w:cs="Times New Roman"/>
+                <w:sz w:val="24"/>
+              </w:rPr>
+            </w:pPr>
             <w:r>
               <w:rPr>
                 <w:rFonts w:ascii="Times New Roman" w:eastAsia="Times New Roman" w:hAnsi="Times New Roman" w:cs="Times New Roman"/>
                 <w:b/>
                 <w:sz w:val="24"/>
               </w:rPr>
-              <w:t>–</w:t>
+              <w:t xml:space="preserve">  Descrição</w:t>
+            </w:r>
+            <w:r>
+              <w:rPr>
+                <w:rFonts w:ascii="Times New Roman" w:eastAsia="Times New Roman" w:hAnsi="Times New Roman" w:cs="Times New Roman"/>
+                <w:sz w:val="24"/>
+              </w:rPr>
+              <w:t xml:space="preserve">: </w:t>
+            </w:r>
+          </w:p>
+          <w:p>
+            <w:pPr>
+              <w:jc w:val="both"/>
+              <w:rPr>
+                <w:rFonts w:ascii="Times New Roman" w:eastAsia="Times New Roman" w:hAnsi="Times New Roman" w:cs="Times New Roman"/>
+                <w:sz w:val="24"/>
+              </w:rPr>
+            </w:pPr>
+            <w:r>
+              <w:rPr>
+                <w:rFonts w:ascii="Times New Roman" w:eastAsia="Times New Roman" w:hAnsi="Times New Roman" w:cs="Times New Roman"/>
+                <w:sz w:val="24"/>
+              </w:rPr>
+              <w:t>O sistema deverá disponibilizar um mecanismo de notificação para informar o usuário sobre ações realizadas e eventos do próprio sistema, como mensagens de sucesso, erros, avisos e confirmações de operação. As notificações serão exibidas de forma visual na interface web, por meio de alertas temporários ou fixos na tela, garantindo o retorno imediato das ações executadas pelo usuário.</w:t>
+            </w:r>
+          </w:p>
+          <w:p>
+            <w:pPr>
+              <w:jc w:val="both"/>
+              <w:rPr>
+                <w:rFonts w:ascii="Times New Roman" w:eastAsia="Times New Roman" w:hAnsi="Times New Roman" w:cs="Times New Roman"/>
+                <w:sz w:val="24"/>
+              </w:rPr>
+            </w:pPr>
+          </w:p>
+          <w:p>
+            <w:pPr>
+              <w:jc w:val="both"/>
+              <w:rPr>
+                <w:rFonts w:ascii="Times New Roman" w:hAnsi="Times New Roman" w:cs="Times New Roman"/>
+                <w:sz w:val="24"/>
+              </w:rPr>
+            </w:pPr>
+            <w:r>
+              <w:rPr>
+                <w:rFonts w:ascii="Times New Roman" w:eastAsia="Times New Roman" w:hAnsi="Times New Roman" w:cs="Times New Roman"/>
+                <w:sz w:val="24"/>
+              </w:rPr>
+              <w:t xml:space="preserve">  </w:t>
             </w:r>
             <w:r>
               <w:rPr>
@@ -8889,7 +9082,55 @@
                 <w:b/>
                 <w:sz w:val="24"/>
               </w:rPr>
-              <w:t xml:space="preserve"> </w:t>
+              <w:t>Justificativa</w:t>
+            </w:r>
+            <w:r>
+              <w:rPr>
+                <w:rFonts w:ascii="Times New Roman" w:eastAsia="Times New Roman" w:hAnsi="Times New Roman" w:cs="Times New Roman"/>
+                <w:sz w:val="24"/>
+              </w:rPr>
+              <w:t xml:space="preserve">:  </w:t>
+            </w:r>
+          </w:p>
+          <w:p>
+            <w:pPr>
+              <w:jc w:val="both"/>
+              <w:rPr>
+                <w:rFonts w:ascii="Times New Roman" w:eastAsia="Times New Roman" w:hAnsi="Times New Roman" w:cs="Times New Roman"/>
+                <w:sz w:val="24"/>
+              </w:rPr>
+            </w:pPr>
+            <w:r>
+              <w:rPr>
+                <w:rFonts w:ascii="Times New Roman" w:eastAsia="Times New Roman" w:hAnsi="Times New Roman" w:cs="Times New Roman"/>
+                <w:sz w:val="24"/>
+              </w:rPr>
+              <w:t>As notificações permitem que o usuário receba feedback sobre as ações realizadas, facilitando o uso do sistema e evitando dúvidas quanto à execução correta de operações, como cadastros, exclusões ou atualizações.</w:t>
+            </w:r>
+          </w:p>
+          <w:p>
+            <w:pPr>
+              <w:jc w:val="both"/>
+              <w:rPr>
+                <w:rFonts w:ascii="Times New Roman" w:hAnsi="Times New Roman" w:cs="Times New Roman"/>
+                <w:sz w:val="24"/>
+              </w:rPr>
+            </w:pPr>
+          </w:p>
+          <w:p>
+            <w:pPr>
+              <w:jc w:val="both"/>
+              <w:rPr>
+                <w:rFonts w:ascii="Times New Roman" w:hAnsi="Times New Roman" w:cs="Times New Roman"/>
+                <w:sz w:val="24"/>
+              </w:rPr>
+            </w:pPr>
+            <w:r>
+              <w:rPr>
+                <w:rFonts w:ascii="Times New Roman" w:eastAsia="Times New Roman" w:hAnsi="Times New Roman" w:cs="Times New Roman"/>
+                <w:sz w:val="24"/>
+              </w:rPr>
+              <w:t xml:space="preserve">  </w:t>
             </w:r>
             <w:r>
               <w:rPr>
@@ -8897,134 +9138,7 @@
                 <w:b/>
                 <w:sz w:val="24"/>
               </w:rPr>
-              <w:t xml:space="preserve">Sistema de notificação </w:t>
-            </w:r>
-          </w:p>
-          <w:p>
-            <w:pPr>
-              <w:jc w:val="both"/>
-              <w:rPr>
-                <w:rFonts w:ascii="Times New Roman" w:hAnsi="Times New Roman" w:cs="Times New Roman"/>
-                <w:sz w:val="24"/>
-              </w:rPr>
-            </w:pPr>
-            <w:r>
-              <w:rPr>
-                <w:rFonts w:ascii="Times New Roman" w:eastAsia="Times New Roman" w:hAnsi="Times New Roman" w:cs="Times New Roman"/>
-                <w:b/>
-                <w:sz w:val="24"/>
-              </w:rPr>
-              <w:t>Prioridade</w:t>
-            </w:r>
-            <w:r>
-              <w:rPr>
-                <w:rFonts w:ascii="Times New Roman" w:eastAsia="Times New Roman" w:hAnsi="Times New Roman" w:cs="Times New Roman"/>
-                <w:sz w:val="24"/>
-              </w:rPr>
-              <w:t xml:space="preserve">: </w:t>
-            </w:r>
-            <w:r>
-              <w:rPr>
-                <w:rFonts w:ascii="Times New Roman" w:eastAsia="Times New Roman" w:hAnsi="Times New Roman" w:cs="Times New Roman"/>
-                <w:sz w:val="24"/>
-              </w:rPr>
-              <w:t>Média</w:t>
-            </w:r>
-            <w:r>
-              <w:rPr>
-                <w:rFonts w:ascii="Times New Roman" w:eastAsia="Times New Roman" w:hAnsi="Times New Roman" w:cs="Times New Roman"/>
-                <w:sz w:val="24"/>
-              </w:rPr>
-              <w:t xml:space="preserve"> </w:t>
-            </w:r>
-          </w:p>
-          <w:p>
-            <w:pPr>
-              <w:jc w:val="both"/>
-              <w:rPr>
-                <w:rFonts w:ascii="Times New Roman" w:hAnsi="Times New Roman" w:cs="Times New Roman"/>
-                <w:sz w:val="24"/>
-              </w:rPr>
-            </w:pPr>
-            <w:r>
-              <w:rPr>
-                <w:rFonts w:ascii="Times New Roman" w:eastAsia="Times New Roman" w:hAnsi="Times New Roman" w:cs="Times New Roman"/>
-                <w:sz w:val="24"/>
-              </w:rPr>
-              <w:t xml:space="preserve"> </w:t>
-            </w:r>
-          </w:p>
-          <w:p>
-            <w:pPr>
-              <w:jc w:val="both"/>
-              <w:rPr>
-                <w:rFonts w:ascii="Times New Roman" w:hAnsi="Times New Roman" w:cs="Times New Roman"/>
-                <w:sz w:val="24"/>
-              </w:rPr>
-            </w:pPr>
-            <w:r>
-              <w:rPr>
-                <w:rFonts w:ascii="Times New Roman" w:eastAsia="Times New Roman" w:hAnsi="Times New Roman" w:cs="Times New Roman"/>
-                <w:b/>
-                <w:sz w:val="24"/>
-              </w:rPr>
-              <w:t xml:space="preserve">  Descrição</w:t>
-            </w:r>
-            <w:r>
-              <w:rPr>
-                <w:rFonts w:ascii="Times New Roman" w:eastAsia="Times New Roman" w:hAnsi="Times New Roman" w:cs="Times New Roman"/>
-                <w:sz w:val="24"/>
-              </w:rPr>
-              <w:t xml:space="preserve">: </w:t>
-            </w:r>
-          </w:p>
-          <w:p>
-            <w:pPr>
-              <w:jc w:val="both"/>
-              <w:rPr>
-                <w:rFonts w:ascii="Times New Roman" w:eastAsia="Times New Roman" w:hAnsi="Times New Roman" w:cs="Times New Roman"/>
-                <w:sz w:val="24"/>
-              </w:rPr>
-            </w:pPr>
-            <w:r>
-              <w:rPr>
-                <w:rFonts w:ascii="Times New Roman" w:eastAsia="Times New Roman" w:hAnsi="Times New Roman" w:cs="Times New Roman"/>
-                <w:sz w:val="24"/>
-              </w:rPr>
-              <w:t>O sistema deverá disponibilizar um mecanismo de notificação para informar o usuário sobre ações realizadas e eventos do próprio sistema, como mensagens de sucesso, erros, avisos e confirmações de operação. As notificações serão exibidas de forma visual na interface web, por meio de alertas temporários ou fixos na tela, garantindo o retorno imediato das ações executadas pelo usuário.</w:t>
-            </w:r>
-          </w:p>
-          <w:p>
-            <w:pPr>
-              <w:jc w:val="both"/>
-              <w:rPr>
-                <w:rFonts w:ascii="Times New Roman" w:eastAsia="Times New Roman" w:hAnsi="Times New Roman" w:cs="Times New Roman"/>
-                <w:sz w:val="24"/>
-              </w:rPr>
-            </w:pPr>
-          </w:p>
-          <w:p>
-            <w:pPr>
-              <w:jc w:val="both"/>
-              <w:rPr>
-                <w:rFonts w:ascii="Times New Roman" w:hAnsi="Times New Roman" w:cs="Times New Roman"/>
-                <w:sz w:val="24"/>
-              </w:rPr>
-            </w:pPr>
-            <w:r>
-              <w:rPr>
-                <w:rFonts w:ascii="Times New Roman" w:eastAsia="Times New Roman" w:hAnsi="Times New Roman" w:cs="Times New Roman"/>
-                <w:sz w:val="24"/>
-              </w:rPr>
-              <w:t xml:space="preserve">  </w:t>
-            </w:r>
-            <w:r>
-              <w:rPr>
-                <w:rFonts w:ascii="Times New Roman" w:eastAsia="Times New Roman" w:hAnsi="Times New Roman" w:cs="Times New Roman"/>
-                <w:b/>
-                <w:sz w:val="24"/>
-              </w:rPr>
-              <w:t>Justificativa</w:t>
+              <w:t>Origem</w:t>
             </w:r>
             <w:r>
               <w:rPr>
@@ -9036,62 +9150,6 @@
           </w:p>
           <w:p>
             <w:pPr>
-              <w:jc w:val="both"/>
-              <w:rPr>
-                <w:rFonts w:ascii="Times New Roman" w:eastAsia="Times New Roman" w:hAnsi="Times New Roman" w:cs="Times New Roman"/>
-                <w:sz w:val="24"/>
-              </w:rPr>
-            </w:pPr>
-            <w:r>
-              <w:rPr>
-                <w:rFonts w:ascii="Times New Roman" w:eastAsia="Times New Roman" w:hAnsi="Times New Roman" w:cs="Times New Roman"/>
-                <w:sz w:val="24"/>
-              </w:rPr>
-              <w:t>As notificações permitem que o usuário receba feedback sobre as ações realizadas, facilitando o uso do sistema e evitando dúvidas quanto à execução correta de operações, como cadastros, exclusões ou atualizações.</w:t>
-            </w:r>
-          </w:p>
-          <w:p>
-            <w:pPr>
-              <w:jc w:val="both"/>
-              <w:rPr>
-                <w:rFonts w:ascii="Times New Roman" w:hAnsi="Times New Roman" w:cs="Times New Roman"/>
-                <w:sz w:val="24"/>
-              </w:rPr>
-            </w:pPr>
-          </w:p>
-          <w:p>
-            <w:pPr>
-              <w:jc w:val="both"/>
-              <w:rPr>
-                <w:rFonts w:ascii="Times New Roman" w:hAnsi="Times New Roman" w:cs="Times New Roman"/>
-                <w:sz w:val="24"/>
-              </w:rPr>
-            </w:pPr>
-            <w:r>
-              <w:rPr>
-                <w:rFonts w:ascii="Times New Roman" w:eastAsia="Times New Roman" w:hAnsi="Times New Roman" w:cs="Times New Roman"/>
-                <w:sz w:val="24"/>
-              </w:rPr>
-              <w:t xml:space="preserve">  </w:t>
-            </w:r>
-            <w:r>
-              <w:rPr>
-                <w:rFonts w:ascii="Times New Roman" w:eastAsia="Times New Roman" w:hAnsi="Times New Roman" w:cs="Times New Roman"/>
-                <w:b/>
-                <w:sz w:val="24"/>
-              </w:rPr>
-              <w:t>Origem</w:t>
-            </w:r>
-            <w:r>
-              <w:rPr>
-                <w:rFonts w:ascii="Times New Roman" w:eastAsia="Times New Roman" w:hAnsi="Times New Roman" w:cs="Times New Roman"/>
-                <w:sz w:val="24"/>
-              </w:rPr>
-              <w:t xml:space="preserve">:  </w:t>
-            </w:r>
-          </w:p>
-          <w:p>
-            <w:pPr>
               <w:spacing w:after="108"/>
               <w:jc w:val="both"/>
               <w:rPr>
@@ -9109,8 +9167,6 @@
             <w:r>
               <w:rPr>
                 <w:rFonts w:ascii="Times New Roman" w:eastAsia="Times New Roman" w:hAnsi="Times New Roman" w:cs="Times New Roman"/>
-                <w:i/>
-                <w:iCs/>
                 <w:sz w:val="24"/>
               </w:rPr>
               <w:t>(Usuário final do sistema de gestão financeira pessoal).</w:t>
@@ -9301,7 +9357,7 @@
               <w:jc w:val="both"/>
               <w:rPr>
                 <w:rFonts w:ascii="Times New Roman" w:eastAsia="Times New Roman" w:hAnsi="Times New Roman" w:cs="Times New Roman"/>
-                <w:i/>
+                <w:iCs/>
                 <w:color w:val="auto"/>
                 <w:sz w:val="24"/>
               </w:rPr>
@@ -9309,7 +9365,7 @@
             <w:r>
               <w:rPr>
                 <w:rFonts w:ascii="Times New Roman" w:eastAsia="Times New Roman" w:hAnsi="Times New Roman" w:cs="Times New Roman"/>
-                <w:i/>
+                <w:iCs/>
                 <w:color w:val="auto"/>
                 <w:sz w:val="24"/>
               </w:rPr>
@@ -9742,6 +9798,51 @@
                 <w:rFonts w:ascii="Times New Roman" w:hAnsi="Times New Roman" w:cs="Times New Roman"/>
                 <w:color w:val="auto"/>
                 <w:sz w:val="24"/>
+              </w:rPr>
+              <w:t>)</w:t>
+            </w:r>
+          </w:p>
+          <w:p>
+            <w:pPr>
+              <w:pStyle w:val="PargrafodaLista"/>
+              <w:numPr>
+                <w:ilvl w:val="0"/>
+                <w:numId w:val="41"/>
+              </w:numPr>
+              <w:spacing w:after="1" w:line="238" w:lineRule="auto"/>
+              <w:ind w:right="1831"/>
+              <w:jc w:val="both"/>
+              <w:rPr>
+                <w:rFonts w:ascii="Times New Roman" w:hAnsi="Times New Roman" w:cs="Times New Roman"/>
+                <w:i/>
+                <w:color w:val="auto"/>
+                <w:sz w:val="24"/>
+              </w:rPr>
+            </w:pPr>
+            <w:r>
+              <w:rPr>
+                <w:rFonts w:ascii="Times New Roman" w:hAnsi="Times New Roman" w:cs="Times New Roman"/>
+                <w:iCs/>
+                <w:color w:val="auto"/>
+                <w:sz w:val="24"/>
+              </w:rPr>
+              <w:t>RF08(</w:t>
+            </w:r>
+            <w:r>
+              <w:rPr>
+                <w:rFonts w:ascii="Times New Roman" w:eastAsia="Times New Roman" w:hAnsi="Times New Roman" w:cs="Times New Roman"/>
+                <w:color w:val="1B1C1D"/>
+                <w:sz w:val="24"/>
+                <w:bdr w:val="none" w:sz="0" w:space="0" w:color="auto" w:frame="1"/>
+              </w:rPr>
+              <w:t>Acesso à Área Educacional</w:t>
+            </w:r>
+            <w:r>
+              <w:rPr>
+                <w:rFonts w:ascii="Times New Roman" w:eastAsia="Times New Roman" w:hAnsi="Times New Roman" w:cs="Times New Roman"/>
+                <w:color w:val="1B1C1D"/>
+                <w:sz w:val="24"/>
+                <w:bdr w:val="none" w:sz="0" w:space="0" w:color="auto" w:frame="1"/>
               </w:rPr>
               <w:t>)</w:t>
             </w:r>
@@ -10324,6 +10425,15 @@
           <w:bdr w:val="none" w:sz="0" w:space="0" w:color="auto" w:frame="1"/>
         </w:rPr>
         <w:t xml:space="preserve"> O sistema deve oferecer modo claro e escuro, permitindo alternância pelo usuário.</w:t>
+      </w:r>
+      <w:r>
+        <w:rPr>
+          <w:rFonts w:ascii="Times New Roman" w:eastAsia="Times New Roman" w:hAnsi="Times New Roman" w:cs="Times New Roman"/>
+          <w:color w:val="1B1C1D"/>
+          <w:sz w:val="24"/>
+          <w:bdr w:val="none" w:sz="0" w:space="0" w:color="auto" w:frame="1"/>
+        </w:rPr>
+        <w:t>(Versão 2.0)</w:t>
       </w:r>
     </w:p>
     <w:p>
@@ -17815,6 +17925,7 @@
   <w:style w:type="character" w:default="1" w:styleId="Fontepargpadro">
     <w:name w:val="Default Paragraph Font"/>
     <w:uiPriority w:val="1"/>
+    <w:semiHidden/>
     <w:unhideWhenUsed/>
   </w:style>
   <w:style w:type="table" w:default="1" w:styleId="Tabelanormal">

</xml_diff>